<commit_message>
Updated hours sheet, minor update to other files
</commit_message>
<xml_diff>
--- a/final/notes.docx
+++ b/final/notes.docx
@@ -1410,7 +1410,7 @@
     </w:lvl>
   </w:abstractNum>
   <w:abstractNum w:abstractNumId="990">
-    <w:nsid w:val="6f72c998"/>
+    <w:nsid w:val="d60b3a4a"/>
     <w:multiLevelType w:val="multilevel"/>
     <w:lvl w:ilvl="0">
       <w:numFmt w:val="bullet"/>
@@ -1491,7 +1491,7 @@
     </w:lvl>
   </w:abstractNum>
   <w:abstractNum w:abstractNumId="991">
-    <w:nsid w:val="a875c342"/>
+    <w:nsid w:val="67cee885"/>
     <w:multiLevelType w:val="multilevel"/>
     <w:lvl w:ilvl="0">
       <w:numFmt w:val="bullet"/>

</xml_diff>